<commit_message>
AI booth presentation sent to client + updates colab
</commit_message>
<xml_diff>
--- a/Clients/AI_Photo-booth.docx
+++ b/Clients/AI_Photo-booth.docx
@@ -26,6 +26,18 @@
         </w:rPr>
         <w:t>AI Photo Booth</w:t>
       </w:r>
+      <w:r>
+        <w:rPr>
+          <w:rFonts w:ascii="Arial" w:hAnsi="Arial" w:cs="Arial"/>
+          <w:b/>
+          <w:bCs/>
+          <w:color w:val="0070C0"/>
+          <w:sz w:val="36"/>
+          <w:szCs w:val="36"/>
+          <w:u w:val="single"/>
+        </w:rPr>
+        <w:t xml:space="preserve"> / AI Marketing Booth</w:t>
+      </w:r>
     </w:p>
     <w:p>
       <w:pPr>
@@ -33,24 +45,14 @@
           <w:rFonts w:ascii="Arial" w:hAnsi="Arial" w:cs="Arial"/>
           <w:sz w:val="28"/>
           <w:szCs w:val="28"/>
-          <w:u w:val="single"/>
-        </w:rPr>
-      </w:pPr>
-    </w:p>
-    <w:p>
-      <w:pPr>
+        </w:rPr>
+      </w:pPr>
+      <w:r>
         <w:rPr>
           <w:rFonts w:ascii="Arial" w:hAnsi="Arial" w:cs="Arial"/>
           <w:sz w:val="28"/>
           <w:szCs w:val="28"/>
         </w:rPr>
-      </w:pPr>
-      <w:r>
-        <w:rPr>
-          <w:rFonts w:ascii="Arial" w:hAnsi="Arial" w:cs="Arial"/>
-          <w:sz w:val="28"/>
-          <w:szCs w:val="28"/>
-        </w:rPr>
         <w:t>Core Ideas:</w:t>
       </w:r>
     </w:p>
@@ -72,12 +74,20 @@
         <w:rPr>
           <w:rFonts w:ascii="Arial" w:hAnsi="Arial" w:cs="Arial"/>
         </w:rPr>
-        <w:t xml:space="preserve"> (examples generated by use of “Stable-Diffusion” (an </w:t>
+        <w:t xml:space="preserve"> (</w:t>
+      </w:r>
+      <w:r>
+        <w:rPr>
+          <w:rFonts w:ascii="Arial" w:hAnsi="Arial" w:cs="Arial"/>
+          <w:color w:val="7030A0"/>
+        </w:rPr>
+        <w:t xml:space="preserve">examples generated by use of “Stable-Diffusion” (an </w:t>
       </w:r>
       <w:proofErr w:type="gramStart"/>
       <w:r>
         <w:rPr>
           <w:rFonts w:ascii="Arial" w:hAnsi="Arial" w:cs="Arial"/>
+          <w:color w:val="7030A0"/>
         </w:rPr>
         <w:t>open source</w:t>
       </w:r>
@@ -85,8 +95,15 @@
       <w:r>
         <w:rPr>
           <w:rFonts w:ascii="Arial" w:hAnsi="Arial" w:cs="Arial"/>
-        </w:rPr>
-        <w:t xml:space="preserve"> GAN generation package)</w:t>
+          <w:color w:val="7030A0"/>
+        </w:rPr>
+        <w:t xml:space="preserve"> GAN generation package</w:t>
+      </w:r>
+      <w:r>
+        <w:rPr>
+          <w:rFonts w:ascii="Arial" w:hAnsi="Arial" w:cs="Arial"/>
+        </w:rPr>
+        <w:t>)</w:t>
       </w:r>
       <w:r>
         <w:rPr>
@@ -135,7 +152,20 @@
         <w:rPr>
           <w:rFonts w:ascii="Arial" w:hAnsi="Arial" w:cs="Arial"/>
         </w:rPr>
-        <w:t xml:space="preserve">s e.g., the below image was generated by author showing a “Ketchup bottle next to some tomatoes”. It can be further customized using techniques of </w:t>
+        <w:t xml:space="preserve">s e.g., </w:t>
+      </w:r>
+      <w:r>
+        <w:rPr>
+          <w:rFonts w:ascii="Arial" w:hAnsi="Arial" w:cs="Arial"/>
+          <w:color w:val="7030A0"/>
+        </w:rPr>
+        <w:t xml:space="preserve">the below image was generated by author showing a “Ketchup bottle next to some tomatoes”. </w:t>
+      </w:r>
+      <w:r>
+        <w:rPr>
+          <w:rFonts w:ascii="Arial" w:hAnsi="Arial" w:cs="Arial"/>
+        </w:rPr>
+        <w:t xml:space="preserve">It can be further customized using techniques of </w:t>
       </w:r>
       <w:r>
         <w:rPr>
@@ -426,8 +456,205 @@
         <w:rPr>
           <w:rFonts w:ascii="Arial" w:hAnsi="Arial" w:cs="Arial"/>
         </w:rPr>
-        <w:t xml:space="preserve"> GANs can be trained to generate images based on specific customer preferences. For example, if a customer is looking for a particular color or design, GANs can generate images that match those preferences. This can help to personalize the marketing message and make it more relevant to the individual customer.</w:t>
-      </w:r>
+        <w:t xml:space="preserve"> GANs can be trained to generate images based on specific customer preferences. For example, if a customer is looking for a particular color or design, GANs can generate images that match those preferences. This can help to personalize the marketing message and make it more relevant to the individual customer</w:t>
+      </w:r>
+      <w:r>
+        <w:rPr>
+          <w:rFonts w:ascii="Arial" w:hAnsi="Arial" w:cs="Arial"/>
+        </w:rPr>
+        <w:t xml:space="preserve"> </w:t>
+      </w:r>
+      <w:r>
+        <w:rPr>
+          <w:rFonts w:ascii="Arial" w:hAnsi="Arial" w:cs="Arial"/>
+        </w:rPr>
+        <w:t xml:space="preserve">e.g., </w:t>
+      </w:r>
+      <w:r>
+        <w:rPr>
+          <w:rFonts w:ascii="Arial" w:hAnsi="Arial" w:cs="Arial"/>
+          <w:color w:val="7030A0"/>
+        </w:rPr>
+        <w:t>the below image was generated by author showing a “</w:t>
+      </w:r>
+      <w:r>
+        <w:rPr>
+          <w:rFonts w:ascii="Arial" w:hAnsi="Arial" w:cs="Arial"/>
+          <w:color w:val="7030A0"/>
+        </w:rPr>
+        <w:t>cream bottle in a natural back-drop environment</w:t>
+      </w:r>
+      <w:r>
+        <w:rPr>
+          <w:rFonts w:ascii="Arial" w:hAnsi="Arial" w:cs="Arial"/>
+          <w:color w:val="7030A0"/>
+        </w:rPr>
+        <w:t>”</w:t>
+      </w:r>
+      <w:r>
+        <w:rPr>
+          <w:rFonts w:ascii="Arial" w:hAnsi="Arial" w:cs="Arial"/>
+          <w:color w:val="7030A0"/>
+        </w:rPr>
+        <w:t>.</w:t>
+      </w:r>
+    </w:p>
+    <w:p>
+      <w:pPr>
+        <w:spacing w:after="60"/>
+        <w:jc w:val="both"/>
+        <w:rPr>
+          <w:rFonts w:ascii="Arial" w:hAnsi="Arial" w:cs="Arial"/>
+        </w:rPr>
+      </w:pPr>
+      <w:r>
+        <w:rPr>
+          <w:rFonts w:ascii="Arial" w:hAnsi="Arial" w:cs="Arial"/>
+          <w:noProof/>
+        </w:rPr>
+        <w:drawing>
+          <wp:anchor distT="0" distB="0" distL="114300" distR="114300" simplePos="0" relativeHeight="251659264" behindDoc="1" locked="0" layoutInCell="1" allowOverlap="1" wp14:anchorId="31D51401" wp14:editId="1847B071">
+            <wp:simplePos x="0" y="0"/>
+            <wp:positionH relativeFrom="column">
+              <wp:posOffset>1238250</wp:posOffset>
+            </wp:positionH>
+            <wp:positionV relativeFrom="paragraph">
+              <wp:posOffset>109220</wp:posOffset>
+            </wp:positionV>
+            <wp:extent cx="3351530" cy="1695450"/>
+            <wp:effectExtent l="0" t="0" r="1270" b="0"/>
+            <wp:wrapTight wrapText="bothSides">
+              <wp:wrapPolygon edited="0">
+                <wp:start x="0" y="0"/>
+                <wp:lineTo x="0" y="21357"/>
+                <wp:lineTo x="21485" y="21357"/>
+                <wp:lineTo x="21485" y="0"/>
+                <wp:lineTo x="0" y="0"/>
+              </wp:wrapPolygon>
+            </wp:wrapTight>
+            <wp:docPr id="2" name="Picture 2"/>
+            <wp:cNvGraphicFramePr>
+              <a:graphicFrameLocks xmlns:a="http://schemas.openxmlformats.org/drawingml/2006/main" noChangeAspect="1"/>
+            </wp:cNvGraphicFramePr>
+            <a:graphic xmlns:a="http://schemas.openxmlformats.org/drawingml/2006/main">
+              <a:graphicData uri="http://schemas.openxmlformats.org/drawingml/2006/picture">
+                <pic:pic xmlns:pic="http://schemas.openxmlformats.org/drawingml/2006/picture">
+                  <pic:nvPicPr>
+                    <pic:cNvPr id="0" name="Picture 1"/>
+                    <pic:cNvPicPr>
+                      <a:picLocks noChangeAspect="1" noChangeArrowheads="1"/>
+                    </pic:cNvPicPr>
+                  </pic:nvPicPr>
+                  <pic:blipFill>
+                    <a:blip r:embed="rId8" cstate="print">
+                      <a:extLst>
+                        <a:ext uri="{28A0092B-C50C-407E-A947-70E740481C1C}">
+                          <a14:useLocalDpi xmlns:a14="http://schemas.microsoft.com/office/drawing/2010/main" val="0"/>
+                        </a:ext>
+                      </a:extLst>
+                    </a:blip>
+                    <a:srcRect/>
+                    <a:stretch>
+                      <a:fillRect/>
+                    </a:stretch>
+                  </pic:blipFill>
+                  <pic:spPr bwMode="auto">
+                    <a:xfrm>
+                      <a:off x="0" y="0"/>
+                      <a:ext cx="3351530" cy="1695450"/>
+                    </a:xfrm>
+                    <a:prstGeom prst="rect">
+                      <a:avLst/>
+                    </a:prstGeom>
+                    <a:noFill/>
+                    <a:ln>
+                      <a:noFill/>
+                    </a:ln>
+                  </pic:spPr>
+                </pic:pic>
+              </a:graphicData>
+            </a:graphic>
+            <wp14:sizeRelH relativeFrom="page">
+              <wp14:pctWidth>0</wp14:pctWidth>
+            </wp14:sizeRelH>
+            <wp14:sizeRelV relativeFrom="page">
+              <wp14:pctHeight>0</wp14:pctHeight>
+            </wp14:sizeRelV>
+          </wp:anchor>
+        </w:drawing>
+      </w:r>
+    </w:p>
+    <w:p>
+      <w:pPr>
+        <w:spacing w:after="60"/>
+        <w:jc w:val="both"/>
+        <w:rPr>
+          <w:rFonts w:ascii="Arial" w:hAnsi="Arial" w:cs="Arial"/>
+        </w:rPr>
+      </w:pPr>
+    </w:p>
+    <w:p>
+      <w:pPr>
+        <w:spacing w:after="60"/>
+        <w:jc w:val="both"/>
+        <w:rPr>
+          <w:rFonts w:ascii="Arial" w:hAnsi="Arial" w:cs="Arial"/>
+        </w:rPr>
+      </w:pPr>
+    </w:p>
+    <w:p>
+      <w:pPr>
+        <w:spacing w:after="60"/>
+        <w:jc w:val="both"/>
+        <w:rPr>
+          <w:rFonts w:ascii="Arial" w:hAnsi="Arial" w:cs="Arial"/>
+        </w:rPr>
+      </w:pPr>
+    </w:p>
+    <w:p>
+      <w:pPr>
+        <w:spacing w:after="60"/>
+        <w:jc w:val="both"/>
+        <w:rPr>
+          <w:rFonts w:ascii="Arial" w:hAnsi="Arial" w:cs="Arial"/>
+        </w:rPr>
+      </w:pPr>
+    </w:p>
+    <w:p>
+      <w:pPr>
+        <w:spacing w:after="60"/>
+        <w:jc w:val="both"/>
+        <w:rPr>
+          <w:rFonts w:ascii="Arial" w:hAnsi="Arial" w:cs="Arial"/>
+        </w:rPr>
+      </w:pPr>
+    </w:p>
+    <w:p>
+      <w:pPr>
+        <w:spacing w:after="60"/>
+        <w:jc w:val="both"/>
+        <w:rPr>
+          <w:rFonts w:ascii="Arial" w:hAnsi="Arial" w:cs="Arial"/>
+        </w:rPr>
+      </w:pPr>
+    </w:p>
+    <w:p>
+      <w:pPr>
+        <w:spacing w:after="60"/>
+        <w:jc w:val="both"/>
+        <w:rPr>
+          <w:rFonts w:ascii="Arial" w:hAnsi="Arial" w:cs="Arial"/>
+        </w:rPr>
+      </w:pPr>
+    </w:p>
+    <w:p>
+      <w:pPr>
+        <w:spacing w:after="60"/>
+        <w:jc w:val="both"/>
+        <w:rPr>
+          <w:rFonts w:ascii="Arial" w:hAnsi="Arial" w:cs="Arial"/>
+        </w:rPr>
+      </w:pPr>
     </w:p>
     <w:p>
       <w:pPr>
@@ -457,6 +684,7 @@
           <w:b/>
           <w:bCs/>
         </w:rPr>
+        <w:lastRenderedPageBreak/>
         <w:t>Show the product in action:</w:t>
       </w:r>
       <w:r>
@@ -531,7 +759,6 @@
           <w:b/>
           <w:bCs/>
         </w:rPr>
-        <w:lastRenderedPageBreak/>
         <w:t>Create social media content:</w:t>
       </w:r>
       <w:r>
@@ -540,6 +767,410 @@
         </w:rPr>
         <w:t xml:space="preserve"> GANs can generate images that are ideal for use on social media platforms, such as Instagram and Facebook. These images can be used to promote the product and engage with potential customers.</w:t>
       </w:r>
+    </w:p>
+    <w:p>
+      <w:pPr>
+        <w:pStyle w:val="ListParagraph"/>
+        <w:rPr>
+          <w:rFonts w:ascii="Arial" w:hAnsi="Arial" w:cs="Arial"/>
+        </w:rPr>
+      </w:pPr>
+    </w:p>
+    <w:p>
+      <w:pPr>
+        <w:pStyle w:val="ListParagraph"/>
+        <w:jc w:val="both"/>
+        <w:rPr>
+          <w:rFonts w:ascii="Arial" w:hAnsi="Arial" w:cs="Arial"/>
+        </w:rPr>
+      </w:pPr>
+      <w:r>
+        <w:rPr>
+          <w:rFonts w:ascii="Arial" w:hAnsi="Arial" w:cs="Arial"/>
+          <w:color w:val="7030A0"/>
+        </w:rPr>
+        <w:t>B</w:t>
+      </w:r>
+      <w:r>
+        <w:rPr>
+          <w:rFonts w:ascii="Arial" w:hAnsi="Arial" w:cs="Arial"/>
+          <w:color w:val="7030A0"/>
+        </w:rPr>
+        <w:t>elow image</w:t>
+      </w:r>
+      <w:r>
+        <w:rPr>
+          <w:rFonts w:ascii="Arial" w:hAnsi="Arial" w:cs="Arial"/>
+          <w:color w:val="7030A0"/>
+        </w:rPr>
+        <w:t>s</w:t>
+      </w:r>
+      <w:r>
+        <w:rPr>
+          <w:rFonts w:ascii="Arial" w:hAnsi="Arial" w:cs="Arial"/>
+          <w:color w:val="7030A0"/>
+        </w:rPr>
+        <w:t xml:space="preserve"> w</w:t>
+      </w:r>
+      <w:r>
+        <w:rPr>
+          <w:rFonts w:ascii="Arial" w:hAnsi="Arial" w:cs="Arial"/>
+          <w:color w:val="7030A0"/>
+        </w:rPr>
+        <w:t>ere</w:t>
+      </w:r>
+      <w:r>
+        <w:rPr>
+          <w:rFonts w:ascii="Arial" w:hAnsi="Arial" w:cs="Arial"/>
+          <w:color w:val="7030A0"/>
+        </w:rPr>
+        <w:t xml:space="preserve"> </w:t>
+      </w:r>
+      <w:r>
+        <w:rPr>
+          <w:rFonts w:ascii="Arial" w:hAnsi="Arial" w:cs="Arial"/>
+          <w:color w:val="7030A0"/>
+        </w:rPr>
+        <w:t xml:space="preserve">also </w:t>
+      </w:r>
+      <w:r>
+        <w:rPr>
+          <w:rFonts w:ascii="Arial" w:hAnsi="Arial" w:cs="Arial"/>
+          <w:color w:val="7030A0"/>
+        </w:rPr>
+        <w:t xml:space="preserve">generated by author </w:t>
+      </w:r>
+      <w:r>
+        <w:rPr>
+          <w:rFonts w:ascii="Arial" w:hAnsi="Arial" w:cs="Arial"/>
+          <w:color w:val="7030A0"/>
+        </w:rPr>
+        <w:t>without any fine-tuning parameters. Proper fine-tuning and final brushing-up can be done in to enhance the image quality or utility.</w:t>
+      </w:r>
+    </w:p>
+    <w:p>
+      <w:pPr>
+        <w:pStyle w:val="ListParagraph"/>
+        <w:spacing w:after="60"/>
+        <w:jc w:val="both"/>
+        <w:rPr>
+          <w:rFonts w:ascii="Arial" w:hAnsi="Arial" w:cs="Arial"/>
+        </w:rPr>
+      </w:pPr>
+    </w:p>
+    <w:p>
+      <w:pPr>
+        <w:pStyle w:val="ListParagraph"/>
+        <w:rPr>
+          <w:rFonts w:ascii="Arial" w:hAnsi="Arial" w:cs="Arial"/>
+        </w:rPr>
+      </w:pPr>
+      <w:r>
+        <w:rPr>
+          <w:rFonts w:ascii="Arial" w:hAnsi="Arial" w:cs="Arial"/>
+          <w:noProof/>
+        </w:rPr>
+        <w:drawing>
+          <wp:anchor distT="0" distB="0" distL="114300" distR="114300" simplePos="0" relativeHeight="251660288" behindDoc="1" locked="0" layoutInCell="1" allowOverlap="1" wp14:anchorId="50AC04F7" wp14:editId="659D6524">
+            <wp:simplePos x="0" y="0"/>
+            <wp:positionH relativeFrom="column">
+              <wp:posOffset>838200</wp:posOffset>
+            </wp:positionH>
+            <wp:positionV relativeFrom="paragraph">
+              <wp:posOffset>177165</wp:posOffset>
+            </wp:positionV>
+            <wp:extent cx="3952875" cy="3952875"/>
+            <wp:effectExtent l="0" t="0" r="9525" b="9525"/>
+            <wp:wrapTight wrapText="bothSides">
+              <wp:wrapPolygon edited="0">
+                <wp:start x="0" y="0"/>
+                <wp:lineTo x="0" y="21548"/>
+                <wp:lineTo x="21548" y="21548"/>
+                <wp:lineTo x="21548" y="0"/>
+                <wp:lineTo x="0" y="0"/>
+              </wp:wrapPolygon>
+            </wp:wrapTight>
+            <wp:docPr id="3" name="Picture 3"/>
+            <wp:cNvGraphicFramePr>
+              <a:graphicFrameLocks xmlns:a="http://schemas.openxmlformats.org/drawingml/2006/main" noChangeAspect="1"/>
+            </wp:cNvGraphicFramePr>
+            <a:graphic xmlns:a="http://schemas.openxmlformats.org/drawingml/2006/main">
+              <a:graphicData uri="http://schemas.openxmlformats.org/drawingml/2006/picture">
+                <pic:pic xmlns:pic="http://schemas.openxmlformats.org/drawingml/2006/picture">
+                  <pic:nvPicPr>
+                    <pic:cNvPr id="0" name="Picture 2"/>
+                    <pic:cNvPicPr>
+                      <a:picLocks noChangeAspect="1" noChangeArrowheads="1"/>
+                    </pic:cNvPicPr>
+                  </pic:nvPicPr>
+                  <pic:blipFill>
+                    <a:blip r:embed="rId9">
+                      <a:extLst>
+                        <a:ext uri="{28A0092B-C50C-407E-A947-70E740481C1C}">
+                          <a14:useLocalDpi xmlns:a14="http://schemas.microsoft.com/office/drawing/2010/main" val="0"/>
+                        </a:ext>
+                      </a:extLst>
+                    </a:blip>
+                    <a:srcRect/>
+                    <a:stretch>
+                      <a:fillRect/>
+                    </a:stretch>
+                  </pic:blipFill>
+                  <pic:spPr bwMode="auto">
+                    <a:xfrm>
+                      <a:off x="0" y="0"/>
+                      <a:ext cx="3952875" cy="3952875"/>
+                    </a:xfrm>
+                    <a:prstGeom prst="rect">
+                      <a:avLst/>
+                    </a:prstGeom>
+                    <a:noFill/>
+                    <a:ln>
+                      <a:noFill/>
+                    </a:ln>
+                  </pic:spPr>
+                </pic:pic>
+              </a:graphicData>
+            </a:graphic>
+            <wp14:sizeRelH relativeFrom="page">
+              <wp14:pctWidth>0</wp14:pctWidth>
+            </wp14:sizeRelH>
+            <wp14:sizeRelV relativeFrom="page">
+              <wp14:pctHeight>0</wp14:pctHeight>
+            </wp14:sizeRelV>
+          </wp:anchor>
+        </w:drawing>
+      </w:r>
+    </w:p>
+    <w:p>
+      <w:pPr>
+        <w:pStyle w:val="ListParagraph"/>
+        <w:spacing w:after="60"/>
+        <w:jc w:val="both"/>
+        <w:rPr>
+          <w:rFonts w:ascii="Arial" w:hAnsi="Arial" w:cs="Arial"/>
+        </w:rPr>
+      </w:pPr>
+    </w:p>
+    <w:p>
+      <w:pPr>
+        <w:pStyle w:val="ListParagraph"/>
+        <w:spacing w:after="60"/>
+        <w:jc w:val="both"/>
+        <w:rPr>
+          <w:rFonts w:ascii="Arial" w:hAnsi="Arial" w:cs="Arial"/>
+        </w:rPr>
+      </w:pPr>
+    </w:p>
+    <w:p>
+      <w:pPr>
+        <w:pStyle w:val="ListParagraph"/>
+        <w:spacing w:after="60"/>
+        <w:jc w:val="both"/>
+        <w:rPr>
+          <w:rFonts w:ascii="Arial" w:hAnsi="Arial" w:cs="Arial"/>
+        </w:rPr>
+      </w:pPr>
+    </w:p>
+    <w:p>
+      <w:pPr>
+        <w:pStyle w:val="ListParagraph"/>
+        <w:spacing w:after="60"/>
+        <w:jc w:val="both"/>
+        <w:rPr>
+          <w:rFonts w:ascii="Arial" w:hAnsi="Arial" w:cs="Arial"/>
+        </w:rPr>
+      </w:pPr>
+    </w:p>
+    <w:p>
+      <w:pPr>
+        <w:pStyle w:val="ListParagraph"/>
+        <w:spacing w:after="60"/>
+        <w:jc w:val="both"/>
+        <w:rPr>
+          <w:rFonts w:ascii="Arial" w:hAnsi="Arial" w:cs="Arial"/>
+        </w:rPr>
+      </w:pPr>
+    </w:p>
+    <w:p>
+      <w:pPr>
+        <w:pStyle w:val="ListParagraph"/>
+        <w:spacing w:after="60"/>
+        <w:jc w:val="both"/>
+        <w:rPr>
+          <w:rFonts w:ascii="Arial" w:hAnsi="Arial" w:cs="Arial"/>
+        </w:rPr>
+      </w:pPr>
+    </w:p>
+    <w:p>
+      <w:pPr>
+        <w:pStyle w:val="ListParagraph"/>
+        <w:spacing w:after="60"/>
+        <w:jc w:val="both"/>
+        <w:rPr>
+          <w:rFonts w:ascii="Arial" w:hAnsi="Arial" w:cs="Arial"/>
+        </w:rPr>
+      </w:pPr>
+    </w:p>
+    <w:p>
+      <w:pPr>
+        <w:pStyle w:val="ListParagraph"/>
+        <w:spacing w:after="60"/>
+        <w:jc w:val="both"/>
+        <w:rPr>
+          <w:rFonts w:ascii="Arial" w:hAnsi="Arial" w:cs="Arial"/>
+        </w:rPr>
+      </w:pPr>
+    </w:p>
+    <w:p>
+      <w:pPr>
+        <w:pStyle w:val="ListParagraph"/>
+        <w:spacing w:after="60"/>
+        <w:jc w:val="both"/>
+        <w:rPr>
+          <w:rFonts w:ascii="Arial" w:hAnsi="Arial" w:cs="Arial"/>
+        </w:rPr>
+      </w:pPr>
+    </w:p>
+    <w:p>
+      <w:pPr>
+        <w:pStyle w:val="ListParagraph"/>
+        <w:spacing w:after="60"/>
+        <w:jc w:val="both"/>
+        <w:rPr>
+          <w:rFonts w:ascii="Arial" w:hAnsi="Arial" w:cs="Arial"/>
+        </w:rPr>
+      </w:pPr>
+    </w:p>
+    <w:p>
+      <w:pPr>
+        <w:pStyle w:val="ListParagraph"/>
+        <w:spacing w:after="60"/>
+        <w:jc w:val="both"/>
+        <w:rPr>
+          <w:rFonts w:ascii="Arial" w:hAnsi="Arial" w:cs="Arial"/>
+        </w:rPr>
+      </w:pPr>
+    </w:p>
+    <w:p>
+      <w:pPr>
+        <w:pStyle w:val="ListParagraph"/>
+        <w:spacing w:after="60"/>
+        <w:jc w:val="both"/>
+        <w:rPr>
+          <w:rFonts w:ascii="Arial" w:hAnsi="Arial" w:cs="Arial"/>
+        </w:rPr>
+      </w:pPr>
+    </w:p>
+    <w:p>
+      <w:pPr>
+        <w:pStyle w:val="ListParagraph"/>
+        <w:spacing w:after="60"/>
+        <w:jc w:val="both"/>
+        <w:rPr>
+          <w:rFonts w:ascii="Arial" w:hAnsi="Arial" w:cs="Arial"/>
+        </w:rPr>
+      </w:pPr>
+    </w:p>
+    <w:p>
+      <w:pPr>
+        <w:pStyle w:val="ListParagraph"/>
+        <w:spacing w:after="60"/>
+        <w:jc w:val="both"/>
+        <w:rPr>
+          <w:rFonts w:ascii="Arial" w:hAnsi="Arial" w:cs="Arial"/>
+        </w:rPr>
+      </w:pPr>
+    </w:p>
+    <w:p>
+      <w:pPr>
+        <w:pStyle w:val="ListParagraph"/>
+        <w:spacing w:after="60"/>
+        <w:jc w:val="both"/>
+        <w:rPr>
+          <w:rFonts w:ascii="Arial" w:hAnsi="Arial" w:cs="Arial"/>
+        </w:rPr>
+      </w:pPr>
+    </w:p>
+    <w:p>
+      <w:pPr>
+        <w:pStyle w:val="ListParagraph"/>
+        <w:spacing w:after="60"/>
+        <w:jc w:val="both"/>
+        <w:rPr>
+          <w:rFonts w:ascii="Arial" w:hAnsi="Arial" w:cs="Arial"/>
+        </w:rPr>
+      </w:pPr>
+    </w:p>
+    <w:p>
+      <w:pPr>
+        <w:pStyle w:val="ListParagraph"/>
+        <w:spacing w:after="60"/>
+        <w:jc w:val="both"/>
+        <w:rPr>
+          <w:rFonts w:ascii="Arial" w:hAnsi="Arial" w:cs="Arial"/>
+        </w:rPr>
+      </w:pPr>
+    </w:p>
+    <w:p>
+      <w:pPr>
+        <w:pStyle w:val="ListParagraph"/>
+        <w:spacing w:after="60"/>
+        <w:jc w:val="both"/>
+        <w:rPr>
+          <w:rFonts w:ascii="Arial" w:hAnsi="Arial" w:cs="Arial"/>
+        </w:rPr>
+      </w:pPr>
+    </w:p>
+    <w:p>
+      <w:pPr>
+        <w:pStyle w:val="ListParagraph"/>
+        <w:spacing w:after="60"/>
+        <w:jc w:val="both"/>
+        <w:rPr>
+          <w:rFonts w:ascii="Arial" w:hAnsi="Arial" w:cs="Arial"/>
+        </w:rPr>
+      </w:pPr>
+    </w:p>
+    <w:p>
+      <w:pPr>
+        <w:pStyle w:val="ListParagraph"/>
+        <w:spacing w:after="60"/>
+        <w:jc w:val="both"/>
+        <w:rPr>
+          <w:rFonts w:ascii="Arial" w:hAnsi="Arial" w:cs="Arial"/>
+        </w:rPr>
+      </w:pPr>
+    </w:p>
+    <w:p>
+      <w:pPr>
+        <w:pStyle w:val="ListParagraph"/>
+        <w:spacing w:after="60"/>
+        <w:jc w:val="both"/>
+        <w:rPr>
+          <w:rFonts w:ascii="Arial" w:hAnsi="Arial" w:cs="Arial"/>
+        </w:rPr>
+      </w:pPr>
+    </w:p>
+    <w:p>
+      <w:pPr>
+        <w:pStyle w:val="ListParagraph"/>
+        <w:spacing w:after="60"/>
+        <w:jc w:val="both"/>
+        <w:rPr>
+          <w:rFonts w:ascii="Arial" w:hAnsi="Arial" w:cs="Arial"/>
+        </w:rPr>
+      </w:pPr>
+    </w:p>
+    <w:p>
+      <w:pPr>
+        <w:pStyle w:val="ListParagraph"/>
+        <w:spacing w:after="60"/>
+        <w:jc w:val="both"/>
+        <w:rPr>
+          <w:rFonts w:ascii="Arial" w:hAnsi="Arial" w:cs="Arial"/>
+        </w:rPr>
+      </w:pPr>
     </w:p>
     <w:p>
       <w:pPr>
@@ -594,8 +1225,8 @@
       </w:pPr>
     </w:p>
     <w:sectPr>
-      <w:headerReference w:type="default" r:id="rId8"/>
-      <w:footerReference w:type="default" r:id="rId9"/>
+      <w:headerReference w:type="default" r:id="rId10"/>
+      <w:footerReference w:type="default" r:id="rId11"/>
       <w:pgSz w:w="11906" w:h="16838"/>
       <w:pgMar w:top="1440" w:right="1440" w:bottom="1440" w:left="1440" w:header="708" w:footer="708" w:gutter="0"/>
       <w:cols w:space="708"/>

</xml_diff>